<commit_message>
issue#4 import ggplot and gridExtra so they go to namespace
</commit_message>
<xml_diff>
--- a/vignettes/PersonAlytics_Software_Design_Document.docx
+++ b/vignettes/PersonAlytics_Software_Design_Document.docx
@@ -4786,7 +4786,7 @@
     </w:lvl>
   </w:abstractNum>
   <w:abstractNum w:abstractNumId="990">
-    <w:nsid w:val="b6766132"/>
+    <w:nsid w:val="7554bd55"/>
     <w:multiLevelType w:val="multilevel"/>
     <w:lvl w:ilvl="0">
       <w:numFmt w:val="bullet"/>
@@ -4867,7 +4867,7 @@
     </w:lvl>
   </w:abstractNum>
   <w:abstractNum w:abstractNumId="991">
-    <w:nsid w:val="a67a724e"/>
+    <w:nsid w:val="41266663"/>
     <w:multiLevelType w:val="multilevel"/>
     <w:lvl w:ilvl="0">
       <w:numFmt w:val="bullet"/>

</xml_diff>